<commit_message>
Updated the protocol after changes in analyses.
</commit_message>
<xml_diff>
--- a/volleyball protocol.docx
+++ b/volleyball protocol.docx
@@ -449,6 +449,12 @@
           <w:szCs w:val="24"/>
         </w:rPr>
         <w:fldChar w:fldCharType="end"/>
+      </w:r>
+      <w:r>
+        <w:rPr>
+          <w:sz w:val="24"/>
+          <w:szCs w:val="24"/>
+        </w:rPr>
       </w:r>
       <w:r>
         <w:rPr>
@@ -969,6 +975,12 @@
           <w:sz w:val="24"/>
           <w:szCs w:val="24"/>
         </w:rPr>
+      </w:r>
+      <w:r>
+        <w:rPr>
+          <w:sz w:val="24"/>
+          <w:szCs w:val="24"/>
+        </w:rPr>
         <w:fldChar w:fldCharType="separate"/>
       </w:r>
       <w:r>
@@ -1181,6 +1193,12 @@
           <w:sz w:val="24"/>
           <w:szCs w:val="24"/>
         </w:rPr>
+      </w:r>
+      <w:r>
+        <w:rPr>
+          <w:sz w:val="24"/>
+          <w:szCs w:val="24"/>
+        </w:rPr>
         <w:fldChar w:fldCharType="separate"/>
       </w:r>
       <w:r>
@@ -2955,6 +2973,17 @@
     </w:p>
     <w:p>
       <w:r>
+        <w:t>UPDATE: We ended up creating a compound jump load measure</w:t>
+      </w:r>
+      <w:r>
+        <w:t xml:space="preserve"> instead of looking at jump frequency and height separately</w:t>
+      </w:r>
+      <w:r>
+        <w:t>.</w:t>
+      </w:r>
+    </w:p>
+    <w:p>
+      <w:r>
         <w:rPr>
           <w:b/>
           <w:bCs/>
@@ -3141,6 +3170,9 @@
       <w:r>
         <w:t xml:space="preserve"> The worst case scenario is we won’t able to answer research questions 2 and 3 with any certainty. </w:t>
       </w:r>
+      <w:r>
+        <w:t>UPDATE: We ended up creating a compound jump load measure.</w:t>
+      </w:r>
     </w:p>
     <w:p>
       <w:r>
@@ -3207,7 +3239,11 @@
     </w:p>
     <w:p>
       <w:r>
-        <w:t>We have no measures on internal training load – neither psychological nor physiological. This means we cannot determine how much of the effect of jump height and jump frequency is through mechanical load, physiological load, and psychological load, respectively. We do suspect that mechanical load plays the biggest role, because the pressure that stems from the landing is most likely what causes tissue changes (not heart rate etc. that comes from the act of jumping).</w:t>
+        <w:t xml:space="preserve">We have no measures on internal training load – neither psychological nor physiological. This means we cannot determine how much of the effect of jump height and jump frequency is through </w:t>
+      </w:r>
+      <w:r>
+        <w:lastRenderedPageBreak/>
+        <w:t>mechanical load, physiological load, and psychological load, respectively. We do suspect that mechanical load plays the biggest role, because the pressure that stems from the landing is most likely what causes tissue changes (not heart rate etc. that comes from the act of jumping).</w:t>
       </w:r>
     </w:p>
     <w:p>
@@ -3217,7 +3253,6 @@
         <w:textAlignment w:val="baseline"/>
       </w:pPr>
       <w:r>
-        <w:lastRenderedPageBreak/>
         <w:t>We don’t have a concrete measure for wellness, which is the only confounder left after model adjustment. Since the backdoor pathways of wellness are through physiological load and psychological load, we believe this will have little impact on the model.</w:t>
       </w:r>
     </w:p>
@@ -3283,8 +3318,6 @@
       <w:r>
         <w:t>Correction: 1 team collected baseline injury data.</w:t>
       </w:r>
-      <w:bookmarkStart w:id="2" w:name="_GoBack"/>
-      <w:bookmarkEnd w:id="2"/>
     </w:p>
     <w:p>
       <w:pPr>
@@ -3301,6 +3334,29 @@
         <w:pStyle w:val="Heading1"/>
       </w:pPr>
       <w:r>
+        <w:t>Changes during analyses work</w:t>
+      </w:r>
+    </w:p>
+    <w:p>
+      <w:r>
+        <w:t>Due to interval-censored data, we could not do everything that was initially planned. We could not look at match congestion. We could not use Cox regression. We also could not adjust for match or time since previous match.</w:t>
+      </w:r>
+    </w:p>
+    <w:p>
+      <w:r>
+        <w:t xml:space="preserve">Due to negative findings, we didn’t go into more detail with relative training load. </w:t>
+      </w:r>
+      <w:r>
+        <w:t>We also did not separate our compound jump load measure at any point, since there was too much uncertainty to look at the jump load measures individually.</w:t>
+      </w:r>
+      <w:bookmarkStart w:id="2" w:name="_GoBack"/>
+      <w:bookmarkEnd w:id="2"/>
+    </w:p>
+    <w:p>
+      <w:pPr>
+        <w:pStyle w:val="Heading1"/>
+      </w:pPr>
+      <w:r>
         <w:t>References</w:t>
       </w:r>
     </w:p>
@@ -3314,13 +3370,22 @@
         <w:fldChar w:fldCharType="begin"/>
       </w:r>
       <w:r>
+        <w:rPr>
+          <w:lang w:val="nb-NO"/>
+        </w:rPr>
         <w:instrText xml:space="preserve"> ADDIN EN.REFLIST </w:instrText>
       </w:r>
       <w:r>
         <w:fldChar w:fldCharType="separate"/>
       </w:r>
       <w:r>
-        <w:t xml:space="preserve">1. Clarsen B, Bahr R, Heymans MW, et al. The prevalence and impact of overuse injuries in five Norwegian sports: Application of a new surveillance method. </w:t>
+        <w:rPr>
+          <w:lang w:val="nb-NO"/>
+        </w:rPr>
+        <w:t xml:space="preserve">1. Clarsen B, Bahr R, Heymans MW, et al. </w:t>
+      </w:r>
+      <w:r>
+        <w:t xml:space="preserve">The prevalence and impact of overuse injuries in five Norwegian sports: Application of a new surveillance method. </w:t>
       </w:r>
       <w:r>
         <w:rPr>
@@ -3385,6 +3450,7 @@
         <w:ind w:left="720" w:hanging="720"/>
       </w:pPr>
       <w:r>
+        <w:lastRenderedPageBreak/>
         <w:t xml:space="preserve">4. Bahr MA, Bahr R. Jump frequency may contribute to risk of jumper's knee: a study of interindividual and sex differences in a total of 11 943 jumps video recorded during training and matches in young elite volleyball players. </w:t>
       </w:r>
       <w:r>
@@ -3480,7 +3546,6 @@
         <w:ind w:left="720" w:hanging="720"/>
       </w:pPr>
       <w:r>
-        <w:lastRenderedPageBreak/>
         <w:t xml:space="preserve">9. Timoteo TF, Debien PB, Miloski B, et al. Influence of Workload and Recovery on Injuries in Elite Male Volleyball Players. </w:t>
       </w:r>
       <w:r>
@@ -3555,6 +3620,9 @@
         <w:pStyle w:val="EndNoteBibliography"/>
         <w:spacing w:after="0"/>
         <w:ind w:left="720" w:hanging="720"/>
+        <w:rPr>
+          <w:lang w:val="nb-NO"/>
+        </w:rPr>
       </w:pPr>
       <w:r>
         <w:t xml:space="preserve">13. Ullah S, Gabbett TJ, Finch CF. Statistical modelling for recurrent events: an application to sports injuries. </w:t>
@@ -3562,10 +3630,14 @@
       <w:r>
         <w:rPr>
           <w:i/>
+          <w:lang w:val="nb-NO"/>
         </w:rPr>
         <w:t>Br J Sports Med</w:t>
       </w:r>
       <w:r>
+        <w:rPr>
+          <w:lang w:val="nb-NO"/>
+        </w:rPr>
         <w:t xml:space="preserve"> 2014;48(17):1287-93.</w:t>
       </w:r>
     </w:p>
@@ -3576,7 +3648,13 @@
         <w:ind w:left="720" w:hanging="720"/>
       </w:pPr>
       <w:r>
-        <w:t xml:space="preserve">14. Gran JM, Røysland K, Wolbers M, et al. A sequential Cox approach for estimating the causal effect of treatment in the presence of time‐dependent confounding applied to data from the Swiss HIV Cohort Study. </w:t>
+        <w:rPr>
+          <w:lang w:val="nb-NO"/>
+        </w:rPr>
+        <w:t xml:space="preserve">14. Gran JM, Røysland K, Wolbers M, et al. </w:t>
+      </w:r>
+      <w:r>
+        <w:t xml:space="preserve">A sequential Cox approach for estimating the causal effect of treatment in the presence of time‐dependent confounding applied to data from the Swiss HIV Cohort Study. </w:t>
       </w:r>
       <w:r>
         <w:rPr>
@@ -7600,6 +7678,7 @@
   <w:style w:type="character" w:default="1" w:styleId="DefaultParagraphFont">
     <w:name w:val="Default Paragraph Font"/>
     <w:uiPriority w:val="1"/>
+    <w:semiHidden/>
     <w:unhideWhenUsed/>
   </w:style>
   <w:style w:type="table" w:default="1" w:styleId="TableNormal">
@@ -8193,7 +8272,7 @@
 </file>
 
 <file path=customXml/itemProps1.xml><?xml version="1.0" encoding="utf-8"?>
-<ds:datastoreItem xmlns:ds="http://schemas.openxmlformats.org/officeDocument/2006/customXml" ds:itemID="{2C504D1B-0144-4D7E-AB06-E0B656D6C7FF}">
+<ds:datastoreItem xmlns:ds="http://schemas.openxmlformats.org/officeDocument/2006/customXml" ds:itemID="{935059D2-1453-4A87-A031-7B6C6C84DE86}">
   <ds:schemaRefs>
     <ds:schemaRef ds:uri="http://schemas.openxmlformats.org/officeDocument/2006/bibliography"/>
   </ds:schemaRefs>

</xml_diff>